<commit_message>
1st thing somehwat done
</commit_message>
<xml_diff>
--- a/01_Computer Component Identification.docx
+++ b/01_Computer Component Identification.docx
@@ -267,8 +267,65 @@
           <w:sz w:val="28"/>
           <w:szCs w:val="28"/>
         </w:rPr>
+        <w:lastRenderedPageBreak/>
         <w:t>Image:</w:t>
       </w:r>
+      <w:r>
+        <w:t xml:space="preserve"> </w:t>
+      </w:r>
+      <w:r>
+        <w:rPr>
+          <w:noProof/>
+        </w:rPr>
+        <w:drawing>
+          <wp:inline distT="0" distB="0" distL="0" distR="0" wp14:anchorId="107F8986" wp14:editId="2F3A8CB8">
+            <wp:extent cx="4800600" cy="4533900"/>
+            <wp:effectExtent l="0" t="0" r="0" b="0"/>
+            <wp:docPr id="1935795954" name="Picture 1" descr="PC Cases / Chassis, Mid-Tower, Full-Tower, HTPC and more - PBTech.co.nz"/>
+            <wp:cNvGraphicFramePr>
+              <a:graphicFrameLocks xmlns:a="http://schemas.openxmlformats.org/drawingml/2006/main" noChangeAspect="1"/>
+            </wp:cNvGraphicFramePr>
+            <a:graphic xmlns:a="http://schemas.openxmlformats.org/drawingml/2006/main">
+              <a:graphicData uri="http://schemas.openxmlformats.org/drawingml/2006/picture">
+                <pic:pic xmlns:pic="http://schemas.openxmlformats.org/drawingml/2006/picture">
+                  <pic:nvPicPr>
+                    <pic:cNvPr id="0" name="Picture 1" descr="PC Cases / Chassis, Mid-Tower, Full-Tower, HTPC and more - PBTech.co.nz"/>
+                    <pic:cNvPicPr>
+                      <a:picLocks noChangeAspect="1" noChangeArrowheads="1"/>
+                    </pic:cNvPicPr>
+                  </pic:nvPicPr>
+                  <pic:blipFill>
+                    <a:blip r:embed="rId7">
+                      <a:extLst>
+                        <a:ext uri="{28A0092B-C50C-407E-A947-70E740481C1C}">
+                          <a14:useLocalDpi xmlns:a14="http://schemas.microsoft.com/office/drawing/2010/main" val="0"/>
+                        </a:ext>
+                      </a:extLst>
+                    </a:blip>
+                    <a:srcRect/>
+                    <a:stretch>
+                      <a:fillRect/>
+                    </a:stretch>
+                  </pic:blipFill>
+                  <pic:spPr bwMode="auto">
+                    <a:xfrm>
+                      <a:off x="0" y="0"/>
+                      <a:ext cx="4800600" cy="4533900"/>
+                    </a:xfrm>
+                    <a:prstGeom prst="rect">
+                      <a:avLst/>
+                    </a:prstGeom>
+                    <a:noFill/>
+                    <a:ln>
+                      <a:noFill/>
+                    </a:ln>
+                  </pic:spPr>
+                </pic:pic>
+              </a:graphicData>
+            </a:graphic>
+          </wp:inline>
+        </w:drawing>
+      </w:r>
     </w:p>
     <w:p>
       <w:pPr>
@@ -283,6 +340,7 @@
           <w:szCs w:val="28"/>
         </w:rPr>
       </w:pPr>
+      <w:proofErr w:type="spellStart"/>
       <w:r>
         <w:rPr>
           <w:rFonts w:cstheme="minorHAnsi"/>
@@ -291,6 +349,23 @@
         </w:rPr>
         <w:t>Description:</w:t>
       </w:r>
+      <w:r>
+        <w:rPr>
+          <w:rFonts w:cstheme="minorHAnsi"/>
+          <w:sz w:val="28"/>
+          <w:szCs w:val="28"/>
+        </w:rPr>
+        <w:t>it</w:t>
+      </w:r>
+      <w:proofErr w:type="spellEnd"/>
+      <w:r>
+        <w:rPr>
+          <w:rFonts w:cstheme="minorHAnsi"/>
+          <w:sz w:val="28"/>
+          <w:szCs w:val="28"/>
+        </w:rPr>
+        <w:t xml:space="preserve"> keeps everything tidy, isn’t necessary but your parents wont like tripping over your computer parts if you don’t get one</w:t>
+      </w:r>
     </w:p>
     <w:p>
       <w:pPr>
@@ -305,6 +380,8 @@
           <w:szCs w:val="28"/>
         </w:rPr>
       </w:pPr>
+      <w:proofErr w:type="spellStart"/>
+      <w:proofErr w:type="gramStart"/>
       <w:r>
         <w:rPr>
           <w:rFonts w:cstheme="minorHAnsi"/>
@@ -313,6 +390,24 @@
         </w:rPr>
         <w:t>Function:</w:t>
       </w:r>
+      <w:r>
+        <w:rPr>
+          <w:rFonts w:cstheme="minorHAnsi"/>
+          <w:sz w:val="28"/>
+          <w:szCs w:val="28"/>
+        </w:rPr>
+        <w:t>keeps</w:t>
+      </w:r>
+      <w:proofErr w:type="spellEnd"/>
+      <w:proofErr w:type="gramEnd"/>
+      <w:r>
+        <w:rPr>
+          <w:rFonts w:cstheme="minorHAnsi"/>
+          <w:sz w:val="28"/>
+          <w:szCs w:val="28"/>
+        </w:rPr>
+        <w:t xml:space="preserve"> everything organized</w:t>
+      </w:r>
     </w:p>
     <w:p>
       <w:pPr>
@@ -355,8 +450,65 @@
           <w:sz w:val="28"/>
           <w:szCs w:val="28"/>
         </w:rPr>
+        <w:lastRenderedPageBreak/>
         <w:t>Image:</w:t>
       </w:r>
+      <w:r>
+        <w:t xml:space="preserve"> </w:t>
+      </w:r>
+      <w:r>
+        <w:rPr>
+          <w:noProof/>
+        </w:rPr>
+        <w:drawing>
+          <wp:inline distT="0" distB="0" distL="0" distR="0" wp14:anchorId="550CB456" wp14:editId="1AE539D4">
+            <wp:extent cx="5731510" cy="5731510"/>
+            <wp:effectExtent l="0" t="0" r="2540" b="2540"/>
+            <wp:docPr id="858670155" name="Picture 2" descr="Buy the ASUS TUF GAMING B450M-PRO II mATX For AMD Ryzen 5000 Series  2nd/3rd... ( TUF GAMING B450M-PRO II ) online - PBTech.co.nz"/>
+            <wp:cNvGraphicFramePr>
+              <a:graphicFrameLocks xmlns:a="http://schemas.openxmlformats.org/drawingml/2006/main" noChangeAspect="1"/>
+            </wp:cNvGraphicFramePr>
+            <a:graphic xmlns:a="http://schemas.openxmlformats.org/drawingml/2006/main">
+              <a:graphicData uri="http://schemas.openxmlformats.org/drawingml/2006/picture">
+                <pic:pic xmlns:pic="http://schemas.openxmlformats.org/drawingml/2006/picture">
+                  <pic:nvPicPr>
+                    <pic:cNvPr id="0" name="Picture 3" descr="Buy the ASUS TUF GAMING B450M-PRO II mATX For AMD Ryzen 5000 Series  2nd/3rd... ( TUF GAMING B450M-PRO II ) online - PBTech.co.nz"/>
+                    <pic:cNvPicPr>
+                      <a:picLocks noChangeAspect="1" noChangeArrowheads="1"/>
+                    </pic:cNvPicPr>
+                  </pic:nvPicPr>
+                  <pic:blipFill>
+                    <a:blip r:embed="rId8" cstate="print">
+                      <a:extLst>
+                        <a:ext uri="{28A0092B-C50C-407E-A947-70E740481C1C}">
+                          <a14:useLocalDpi xmlns:a14="http://schemas.microsoft.com/office/drawing/2010/main" val="0"/>
+                        </a:ext>
+                      </a:extLst>
+                    </a:blip>
+                    <a:srcRect/>
+                    <a:stretch>
+                      <a:fillRect/>
+                    </a:stretch>
+                  </pic:blipFill>
+                  <pic:spPr bwMode="auto">
+                    <a:xfrm>
+                      <a:off x="0" y="0"/>
+                      <a:ext cx="5731510" cy="5731510"/>
+                    </a:xfrm>
+                    <a:prstGeom prst="rect">
+                      <a:avLst/>
+                    </a:prstGeom>
+                    <a:noFill/>
+                    <a:ln>
+                      <a:noFill/>
+                    </a:ln>
+                  </pic:spPr>
+                </pic:pic>
+              </a:graphicData>
+            </a:graphic>
+          </wp:inline>
+        </w:drawing>
+      </w:r>
     </w:p>
     <w:p>
       <w:pPr>
@@ -371,6 +523,8 @@
           <w:szCs w:val="28"/>
         </w:rPr>
       </w:pPr>
+      <w:proofErr w:type="spellStart"/>
+      <w:proofErr w:type="gramStart"/>
       <w:r>
         <w:rPr>
           <w:rFonts w:cstheme="minorHAnsi"/>
@@ -379,6 +533,24 @@
         </w:rPr>
         <w:t>Description:</w:t>
       </w:r>
+      <w:r>
+        <w:rPr>
+          <w:rFonts w:cstheme="minorHAnsi"/>
+          <w:sz w:val="28"/>
+          <w:szCs w:val="28"/>
+        </w:rPr>
+        <w:t>basically</w:t>
+      </w:r>
+      <w:proofErr w:type="spellEnd"/>
+      <w:proofErr w:type="gramEnd"/>
+      <w:r>
+        <w:rPr>
+          <w:rFonts w:cstheme="minorHAnsi"/>
+          <w:sz w:val="28"/>
+          <w:szCs w:val="28"/>
+        </w:rPr>
+        <w:t xml:space="preserve"> the centre of the pc</w:t>
+      </w:r>
     </w:p>
     <w:p>
       <w:pPr>
@@ -401,6 +573,22 @@
         </w:rPr>
         <w:t>Function:</w:t>
       </w:r>
+      <w:r>
+        <w:rPr>
+          <w:rFonts w:cstheme="minorHAnsi"/>
+          <w:sz w:val="28"/>
+          <w:szCs w:val="28"/>
+        </w:rPr>
+        <w:t xml:space="preserve"> </w:t>
+      </w:r>
+      <w:r>
+        <w:rPr>
+          <w:rFonts w:cstheme="minorHAnsi"/>
+          <w:sz w:val="28"/>
+          <w:szCs w:val="28"/>
+        </w:rPr>
+        <w:t>connects all the parts together</w:t>
+      </w:r>
     </w:p>
     <w:p>
       <w:pPr>
@@ -443,8 +631,65 @@
           <w:sz w:val="28"/>
           <w:szCs w:val="28"/>
         </w:rPr>
+        <w:lastRenderedPageBreak/>
         <w:t>Image:</w:t>
       </w:r>
+      <w:r>
+        <w:t xml:space="preserve"> </w:t>
+      </w:r>
+      <w:r>
+        <w:rPr>
+          <w:noProof/>
+        </w:rPr>
+        <w:drawing>
+          <wp:inline distT="0" distB="0" distL="0" distR="0" wp14:anchorId="5D8224E9" wp14:editId="1D6A7175">
+            <wp:extent cx="5731510" cy="5287010"/>
+            <wp:effectExtent l="0" t="0" r="2540" b="8890"/>
+            <wp:docPr id="1299833258" name="Picture 3" descr="AMD Ryzen 5 2600 SoC - Benchmarks and Specs - NotebookCheck.net Tech"/>
+            <wp:cNvGraphicFramePr>
+              <a:graphicFrameLocks xmlns:a="http://schemas.openxmlformats.org/drawingml/2006/main" noChangeAspect="1"/>
+            </wp:cNvGraphicFramePr>
+            <a:graphic xmlns:a="http://schemas.openxmlformats.org/drawingml/2006/main">
+              <a:graphicData uri="http://schemas.openxmlformats.org/drawingml/2006/picture">
+                <pic:pic xmlns:pic="http://schemas.openxmlformats.org/drawingml/2006/picture">
+                  <pic:nvPicPr>
+                    <pic:cNvPr id="0" name="Picture 5" descr="AMD Ryzen 5 2600 SoC - Benchmarks and Specs - NotebookCheck.net Tech"/>
+                    <pic:cNvPicPr>
+                      <a:picLocks noChangeAspect="1" noChangeArrowheads="1"/>
+                    </pic:cNvPicPr>
+                  </pic:nvPicPr>
+                  <pic:blipFill>
+                    <a:blip r:embed="rId9" cstate="print">
+                      <a:extLst>
+                        <a:ext uri="{28A0092B-C50C-407E-A947-70E740481C1C}">
+                          <a14:useLocalDpi xmlns:a14="http://schemas.microsoft.com/office/drawing/2010/main" val="0"/>
+                        </a:ext>
+                      </a:extLst>
+                    </a:blip>
+                    <a:srcRect/>
+                    <a:stretch>
+                      <a:fillRect/>
+                    </a:stretch>
+                  </pic:blipFill>
+                  <pic:spPr bwMode="auto">
+                    <a:xfrm>
+                      <a:off x="0" y="0"/>
+                      <a:ext cx="5731510" cy="5287010"/>
+                    </a:xfrm>
+                    <a:prstGeom prst="rect">
+                      <a:avLst/>
+                    </a:prstGeom>
+                    <a:noFill/>
+                    <a:ln>
+                      <a:noFill/>
+                    </a:ln>
+                  </pic:spPr>
+                </pic:pic>
+              </a:graphicData>
+            </a:graphic>
+          </wp:inline>
+        </w:drawing>
+      </w:r>
     </w:p>
     <w:p>
       <w:pPr>
@@ -459,6 +704,8 @@
           <w:szCs w:val="28"/>
         </w:rPr>
       </w:pPr>
+      <w:proofErr w:type="spellStart"/>
+      <w:proofErr w:type="gramStart"/>
       <w:r>
         <w:rPr>
           <w:rFonts w:cstheme="minorHAnsi"/>
@@ -467,6 +714,24 @@
         </w:rPr>
         <w:t>Description:</w:t>
       </w:r>
+      <w:r>
+        <w:rPr>
+          <w:rFonts w:cstheme="minorHAnsi"/>
+          <w:sz w:val="28"/>
+          <w:szCs w:val="28"/>
+        </w:rPr>
+        <w:t>it’s</w:t>
+      </w:r>
+      <w:proofErr w:type="spellEnd"/>
+      <w:proofErr w:type="gramEnd"/>
+      <w:r>
+        <w:rPr>
+          <w:rFonts w:cstheme="minorHAnsi"/>
+          <w:sz w:val="28"/>
+          <w:szCs w:val="28"/>
+        </w:rPr>
+        <w:t xml:space="preserve"> the central processing unit</w:t>
+      </w:r>
     </w:p>
     <w:p>
       <w:pPr>
@@ -481,6 +746,8 @@
           <w:szCs w:val="28"/>
         </w:rPr>
       </w:pPr>
+      <w:proofErr w:type="spellStart"/>
+      <w:proofErr w:type="gramStart"/>
       <w:r>
         <w:rPr>
           <w:rFonts w:cstheme="minorHAnsi"/>
@@ -489,6 +756,24 @@
         </w:rPr>
         <w:t>Function:</w:t>
       </w:r>
+      <w:r>
+        <w:rPr>
+          <w:rFonts w:cstheme="minorHAnsi"/>
+          <w:sz w:val="28"/>
+          <w:szCs w:val="28"/>
+        </w:rPr>
+        <w:t>does</w:t>
+      </w:r>
+      <w:proofErr w:type="spellEnd"/>
+      <w:proofErr w:type="gramEnd"/>
+      <w:r>
+        <w:rPr>
+          <w:rFonts w:cstheme="minorHAnsi"/>
+          <w:sz w:val="28"/>
+          <w:szCs w:val="28"/>
+        </w:rPr>
+        <w:t xml:space="preserve"> all the processing that isn’t video related.</w:t>
+      </w:r>
     </w:p>
     <w:p>
       <w:pPr>
@@ -531,8 +816,65 @@
           <w:sz w:val="28"/>
           <w:szCs w:val="28"/>
         </w:rPr>
+        <w:lastRenderedPageBreak/>
         <w:t>Image:</w:t>
       </w:r>
+      <w:r>
+        <w:t xml:space="preserve"> </w:t>
+      </w:r>
+      <w:r>
+        <w:rPr>
+          <w:noProof/>
+        </w:rPr>
+        <w:drawing>
+          <wp:inline distT="0" distB="0" distL="0" distR="0" wp14:anchorId="7C710D21" wp14:editId="6ED74AEB">
+            <wp:extent cx="4762500" cy="4762500"/>
+            <wp:effectExtent l="0" t="0" r="0" b="0"/>
+            <wp:docPr id="1720812642" name="Picture 4" descr="GeForce® GTX 1080 WINDFORCE OC 8G Key Features | Graphics Card - GIGABYTE  Global"/>
+            <wp:cNvGraphicFramePr>
+              <a:graphicFrameLocks xmlns:a="http://schemas.openxmlformats.org/drawingml/2006/main" noChangeAspect="1"/>
+            </wp:cNvGraphicFramePr>
+            <a:graphic xmlns:a="http://schemas.openxmlformats.org/drawingml/2006/main">
+              <a:graphicData uri="http://schemas.openxmlformats.org/drawingml/2006/picture">
+                <pic:pic xmlns:pic="http://schemas.openxmlformats.org/drawingml/2006/picture">
+                  <pic:nvPicPr>
+                    <pic:cNvPr id="0" name="Picture 7" descr="GeForce® GTX 1080 WINDFORCE OC 8G Key Features | Graphics Card - GIGABYTE  Global"/>
+                    <pic:cNvPicPr>
+                      <a:picLocks noChangeAspect="1" noChangeArrowheads="1"/>
+                    </pic:cNvPicPr>
+                  </pic:nvPicPr>
+                  <pic:blipFill>
+                    <a:blip r:embed="rId10">
+                      <a:extLst>
+                        <a:ext uri="{28A0092B-C50C-407E-A947-70E740481C1C}">
+                          <a14:useLocalDpi xmlns:a14="http://schemas.microsoft.com/office/drawing/2010/main" val="0"/>
+                        </a:ext>
+                      </a:extLst>
+                    </a:blip>
+                    <a:srcRect/>
+                    <a:stretch>
+                      <a:fillRect/>
+                    </a:stretch>
+                  </pic:blipFill>
+                  <pic:spPr bwMode="auto">
+                    <a:xfrm>
+                      <a:off x="0" y="0"/>
+                      <a:ext cx="4762500" cy="4762500"/>
+                    </a:xfrm>
+                    <a:prstGeom prst="rect">
+                      <a:avLst/>
+                    </a:prstGeom>
+                    <a:noFill/>
+                    <a:ln>
+                      <a:noFill/>
+                    </a:ln>
+                  </pic:spPr>
+                </pic:pic>
+              </a:graphicData>
+            </a:graphic>
+          </wp:inline>
+        </w:drawing>
+      </w:r>
     </w:p>
     <w:p>
       <w:pPr>
@@ -547,6 +889,8 @@
           <w:szCs w:val="28"/>
         </w:rPr>
       </w:pPr>
+      <w:proofErr w:type="spellStart"/>
+      <w:proofErr w:type="gramStart"/>
       <w:r>
         <w:rPr>
           <w:rFonts w:cstheme="minorHAnsi"/>
@@ -555,6 +899,24 @@
         </w:rPr>
         <w:t>Description:</w:t>
       </w:r>
+      <w:r>
+        <w:rPr>
+          <w:rFonts w:cstheme="minorHAnsi"/>
+          <w:sz w:val="28"/>
+          <w:szCs w:val="28"/>
+        </w:rPr>
+        <w:t>handles</w:t>
+      </w:r>
+      <w:proofErr w:type="spellEnd"/>
+      <w:proofErr w:type="gramEnd"/>
+      <w:r>
+        <w:rPr>
+          <w:rFonts w:cstheme="minorHAnsi"/>
+          <w:sz w:val="28"/>
+          <w:szCs w:val="28"/>
+        </w:rPr>
+        <w:t xml:space="preserve"> all video</w:t>
+      </w:r>
     </w:p>
     <w:p>
       <w:pPr>
@@ -569,6 +931,8 @@
           <w:szCs w:val="28"/>
         </w:rPr>
       </w:pPr>
+      <w:proofErr w:type="spellStart"/>
+      <w:proofErr w:type="gramStart"/>
       <w:r>
         <w:rPr>
           <w:rFonts w:cstheme="minorHAnsi"/>
@@ -577,6 +941,24 @@
         </w:rPr>
         <w:t>Function:</w:t>
       </w:r>
+      <w:r>
+        <w:rPr>
+          <w:rFonts w:cstheme="minorHAnsi"/>
+          <w:sz w:val="28"/>
+          <w:szCs w:val="28"/>
+        </w:rPr>
+        <w:t>renders</w:t>
+      </w:r>
+      <w:proofErr w:type="spellEnd"/>
+      <w:proofErr w:type="gramEnd"/>
+      <w:r>
+        <w:rPr>
+          <w:rFonts w:cstheme="minorHAnsi"/>
+          <w:sz w:val="28"/>
+          <w:szCs w:val="28"/>
+        </w:rPr>
+        <w:t xml:space="preserve"> all the video output</w:t>
+      </w:r>
     </w:p>
     <w:p>
       <w:pPr>
@@ -621,6 +1003,62 @@
         </w:rPr>
         <w:t>Image:</w:t>
       </w:r>
+      <w:r>
+        <w:t xml:space="preserve"> </w:t>
+      </w:r>
+      <w:r>
+        <w:rPr>
+          <w:noProof/>
+        </w:rPr>
+        <w:drawing>
+          <wp:inline distT="0" distB="0" distL="0" distR="0" wp14:anchorId="13AE187D" wp14:editId="512255A6">
+            <wp:extent cx="3333750" cy="2419350"/>
+            <wp:effectExtent l="0" t="0" r="0" b="0"/>
+            <wp:docPr id="1696272091" name="Picture 5" descr="What is RAM (Random-Access Memory)?"/>
+            <wp:cNvGraphicFramePr>
+              <a:graphicFrameLocks xmlns:a="http://schemas.openxmlformats.org/drawingml/2006/main" noChangeAspect="1"/>
+            </wp:cNvGraphicFramePr>
+            <a:graphic xmlns:a="http://schemas.openxmlformats.org/drawingml/2006/main">
+              <a:graphicData uri="http://schemas.openxmlformats.org/drawingml/2006/picture">
+                <pic:pic xmlns:pic="http://schemas.openxmlformats.org/drawingml/2006/picture">
+                  <pic:nvPicPr>
+                    <pic:cNvPr id="0" name="Picture 9" descr="What is RAM (Random-Access Memory)?"/>
+                    <pic:cNvPicPr>
+                      <a:picLocks noChangeAspect="1" noChangeArrowheads="1"/>
+                    </pic:cNvPicPr>
+                  </pic:nvPicPr>
+                  <pic:blipFill>
+                    <a:blip r:embed="rId11">
+                      <a:extLst>
+                        <a:ext uri="{28A0092B-C50C-407E-A947-70E740481C1C}">
+                          <a14:useLocalDpi xmlns:a14="http://schemas.microsoft.com/office/drawing/2010/main" val="0"/>
+                        </a:ext>
+                      </a:extLst>
+                    </a:blip>
+                    <a:srcRect/>
+                    <a:stretch>
+                      <a:fillRect/>
+                    </a:stretch>
+                  </pic:blipFill>
+                  <pic:spPr bwMode="auto">
+                    <a:xfrm>
+                      <a:off x="0" y="0"/>
+                      <a:ext cx="3333750" cy="2419350"/>
+                    </a:xfrm>
+                    <a:prstGeom prst="rect">
+                      <a:avLst/>
+                    </a:prstGeom>
+                    <a:noFill/>
+                    <a:ln>
+                      <a:noFill/>
+                    </a:ln>
+                  </pic:spPr>
+                </pic:pic>
+              </a:graphicData>
+            </a:graphic>
+          </wp:inline>
+        </w:drawing>
+      </w:r>
     </w:p>
     <w:p>
       <w:pPr>
@@ -641,7 +1079,255 @@
           <w:sz w:val="28"/>
           <w:szCs w:val="28"/>
         </w:rPr>
+        <w:t>Description:</w:t>
+      </w:r>
+    </w:p>
+    <w:p>
+      <w:pPr>
+        <w:pStyle w:val="ListParagraph"/>
+        <w:numPr>
+          <w:ilvl w:val="1"/>
+          <w:numId w:val="1"/>
+        </w:numPr>
+        <w:rPr>
+          <w:rFonts w:cstheme="minorHAnsi"/>
+          <w:sz w:val="28"/>
+          <w:szCs w:val="28"/>
+        </w:rPr>
+      </w:pPr>
+      <w:proofErr w:type="spellStart"/>
+      <w:proofErr w:type="gramStart"/>
+      <w:r>
+        <w:rPr>
+          <w:rFonts w:cstheme="minorHAnsi"/>
+          <w:sz w:val="28"/>
+          <w:szCs w:val="28"/>
+        </w:rPr>
         <w:lastRenderedPageBreak/>
+        <w:t>Function:</w:t>
+      </w:r>
+      <w:r>
+        <w:rPr>
+          <w:rFonts w:cstheme="minorHAnsi"/>
+          <w:sz w:val="28"/>
+          <w:szCs w:val="28"/>
+        </w:rPr>
+        <w:t>keeps</w:t>
+      </w:r>
+      <w:proofErr w:type="spellEnd"/>
+      <w:proofErr w:type="gramEnd"/>
+      <w:r>
+        <w:rPr>
+          <w:rFonts w:cstheme="minorHAnsi"/>
+          <w:sz w:val="28"/>
+          <w:szCs w:val="28"/>
+        </w:rPr>
+        <w:t xml:space="preserve"> all of your progress until you eventually save it in your hard </w:t>
+      </w:r>
+      <w:proofErr w:type="spellStart"/>
+      <w:r>
+        <w:rPr>
+          <w:rFonts w:cstheme="minorHAnsi"/>
+          <w:sz w:val="28"/>
+          <w:szCs w:val="28"/>
+        </w:rPr>
+        <w:t>drvie</w:t>
+      </w:r>
+      <w:proofErr w:type="spellEnd"/>
+      <w:r>
+        <w:rPr>
+          <w:rFonts w:cstheme="minorHAnsi"/>
+          <w:sz w:val="28"/>
+          <w:szCs w:val="28"/>
+        </w:rPr>
+        <w:t>.</w:t>
+      </w:r>
+    </w:p>
+    <w:p>
+      <w:pPr>
+        <w:pStyle w:val="ListParagraph"/>
+        <w:numPr>
+          <w:ilvl w:val="0"/>
+          <w:numId w:val="1"/>
+        </w:numPr>
+        <w:rPr>
+          <w:rFonts w:cstheme="minorHAnsi"/>
+          <w:sz w:val="28"/>
+          <w:szCs w:val="28"/>
+        </w:rPr>
+      </w:pPr>
+      <w:r>
+        <w:rPr>
+          <w:rFonts w:cstheme="minorHAnsi"/>
+          <w:sz w:val="28"/>
+          <w:szCs w:val="28"/>
+        </w:rPr>
+        <w:t>Storage Device</w:t>
+      </w:r>
+    </w:p>
+    <w:p>
+      <w:pPr>
+        <w:pStyle w:val="ListParagraph"/>
+        <w:numPr>
+          <w:ilvl w:val="1"/>
+          <w:numId w:val="1"/>
+        </w:numPr>
+        <w:rPr>
+          <w:rFonts w:cstheme="minorHAnsi"/>
+          <w:sz w:val="28"/>
+          <w:szCs w:val="28"/>
+        </w:rPr>
+      </w:pPr>
+      <w:r>
+        <w:rPr>
+          <w:rFonts w:cstheme="minorHAnsi"/>
+          <w:sz w:val="28"/>
+          <w:szCs w:val="28"/>
+        </w:rPr>
+        <w:t>SSD vs HDD</w:t>
+      </w:r>
+    </w:p>
+    <w:p>
+      <w:pPr>
+        <w:pStyle w:val="ListParagraph"/>
+        <w:numPr>
+          <w:ilvl w:val="0"/>
+          <w:numId w:val="1"/>
+        </w:numPr>
+        <w:rPr>
+          <w:rFonts w:cstheme="minorHAnsi"/>
+          <w:sz w:val="28"/>
+          <w:szCs w:val="28"/>
+        </w:rPr>
+      </w:pPr>
+      <w:r>
+        <w:rPr>
+          <w:rFonts w:cstheme="minorHAnsi"/>
+          <w:sz w:val="28"/>
+          <w:szCs w:val="28"/>
+        </w:rPr>
+        <w:t>Cooling</w:t>
+      </w:r>
+    </w:p>
+    <w:p>
+      <w:pPr>
+        <w:pStyle w:val="ListParagraph"/>
+        <w:numPr>
+          <w:ilvl w:val="1"/>
+          <w:numId w:val="1"/>
+        </w:numPr>
+        <w:rPr>
+          <w:rFonts w:cstheme="minorHAnsi"/>
+          <w:sz w:val="28"/>
+          <w:szCs w:val="28"/>
+        </w:rPr>
+      </w:pPr>
+      <w:r>
+        <w:rPr>
+          <w:rFonts w:cstheme="minorHAnsi"/>
+          <w:sz w:val="28"/>
+          <w:szCs w:val="28"/>
+        </w:rPr>
+        <w:t>CPU</w:t>
+      </w:r>
+    </w:p>
+    <w:p>
+      <w:pPr>
+        <w:pStyle w:val="ListParagraph"/>
+        <w:numPr>
+          <w:ilvl w:val="2"/>
+          <w:numId w:val="1"/>
+        </w:numPr>
+        <w:rPr>
+          <w:rFonts w:cstheme="minorHAnsi"/>
+          <w:sz w:val="28"/>
+          <w:szCs w:val="28"/>
+        </w:rPr>
+      </w:pPr>
+      <w:r>
+        <w:rPr>
+          <w:rFonts w:cstheme="minorHAnsi"/>
+          <w:sz w:val="28"/>
+          <w:szCs w:val="28"/>
+        </w:rPr>
+        <w:t>Image:</w:t>
+      </w:r>
+      <w:r>
+        <w:t xml:space="preserve"> </w:t>
+      </w:r>
+      <w:r>
+        <w:rPr>
+          <w:noProof/>
+        </w:rPr>
+        <w:drawing>
+          <wp:inline distT="0" distB="0" distL="0" distR="0" wp14:anchorId="75457223" wp14:editId="237046CF">
+            <wp:extent cx="5731510" cy="5731510"/>
+            <wp:effectExtent l="0" t="0" r="2540" b="2540"/>
+            <wp:docPr id="372120628" name="Picture 6" descr="Buy the AMD ORIGINAL AM4 CPU HEATSINK Wraith Stealth Cooler, OEM Pack (  FANAMD0011 ) online - PBTech.co.nz"/>
+            <wp:cNvGraphicFramePr>
+              <a:graphicFrameLocks xmlns:a="http://schemas.openxmlformats.org/drawingml/2006/main" noChangeAspect="1"/>
+            </wp:cNvGraphicFramePr>
+            <a:graphic xmlns:a="http://schemas.openxmlformats.org/drawingml/2006/main">
+              <a:graphicData uri="http://schemas.openxmlformats.org/drawingml/2006/picture">
+                <pic:pic xmlns:pic="http://schemas.openxmlformats.org/drawingml/2006/picture">
+                  <pic:nvPicPr>
+                    <pic:cNvPr id="0" name="Picture 11" descr="Buy the AMD ORIGINAL AM4 CPU HEATSINK Wraith Stealth Cooler, OEM Pack (  FANAMD0011 ) online - PBTech.co.nz"/>
+                    <pic:cNvPicPr>
+                      <a:picLocks noChangeAspect="1" noChangeArrowheads="1"/>
+                    </pic:cNvPicPr>
+                  </pic:nvPicPr>
+                  <pic:blipFill>
+                    <a:blip r:embed="rId12" cstate="print">
+                      <a:extLst>
+                        <a:ext uri="{28A0092B-C50C-407E-A947-70E740481C1C}">
+                          <a14:useLocalDpi xmlns:a14="http://schemas.microsoft.com/office/drawing/2010/main" val="0"/>
+                        </a:ext>
+                      </a:extLst>
+                    </a:blip>
+                    <a:srcRect/>
+                    <a:stretch>
+                      <a:fillRect/>
+                    </a:stretch>
+                  </pic:blipFill>
+                  <pic:spPr bwMode="auto">
+                    <a:xfrm>
+                      <a:off x="0" y="0"/>
+                      <a:ext cx="5731510" cy="5731510"/>
+                    </a:xfrm>
+                    <a:prstGeom prst="rect">
+                      <a:avLst/>
+                    </a:prstGeom>
+                    <a:noFill/>
+                    <a:ln>
+                      <a:noFill/>
+                    </a:ln>
+                  </pic:spPr>
+                </pic:pic>
+              </a:graphicData>
+            </a:graphic>
+          </wp:inline>
+        </w:drawing>
+      </w:r>
+    </w:p>
+    <w:p>
+      <w:pPr>
+        <w:pStyle w:val="ListParagraph"/>
+        <w:numPr>
+          <w:ilvl w:val="2"/>
+          <w:numId w:val="1"/>
+        </w:numPr>
+        <w:rPr>
+          <w:rFonts w:cstheme="minorHAnsi"/>
+          <w:sz w:val="28"/>
+          <w:szCs w:val="28"/>
+        </w:rPr>
+      </w:pPr>
+      <w:r>
+        <w:rPr>
+          <w:rFonts w:cstheme="minorHAnsi"/>
+          <w:sz w:val="28"/>
+          <w:szCs w:val="28"/>
+        </w:rPr>
         <w:t>Description:</w:t>
       </w:r>
     </w:p>
@@ -649,6 +1335,75 @@
       <w:pPr>
         <w:pStyle w:val="ListParagraph"/>
         <w:numPr>
+          <w:ilvl w:val="2"/>
+          <w:numId w:val="1"/>
+        </w:numPr>
+        <w:rPr>
+          <w:rFonts w:cstheme="minorHAnsi"/>
+          <w:sz w:val="28"/>
+          <w:szCs w:val="28"/>
+        </w:rPr>
+      </w:pPr>
+      <w:proofErr w:type="spellStart"/>
+      <w:r>
+        <w:rPr>
+          <w:rFonts w:cstheme="minorHAnsi"/>
+          <w:sz w:val="28"/>
+          <w:szCs w:val="28"/>
+        </w:rPr>
+        <w:t>Function:</w:t>
+      </w:r>
+      <w:r>
+        <w:rPr>
+          <w:rFonts w:cstheme="minorHAnsi"/>
+          <w:sz w:val="28"/>
+          <w:szCs w:val="28"/>
+        </w:rPr>
+        <w:t>it</w:t>
+      </w:r>
+      <w:proofErr w:type="spellEnd"/>
+      <w:r>
+        <w:rPr>
+          <w:rFonts w:cstheme="minorHAnsi"/>
+          <w:sz w:val="28"/>
+          <w:szCs w:val="28"/>
+        </w:rPr>
+        <w:t xml:space="preserve"> keeps the </w:t>
+      </w:r>
+      <w:proofErr w:type="spellStart"/>
+      <w:r>
+        <w:rPr>
+          <w:rFonts w:cstheme="minorHAnsi"/>
+          <w:sz w:val="28"/>
+          <w:szCs w:val="28"/>
+        </w:rPr>
+        <w:t>cpu</w:t>
+      </w:r>
+      <w:proofErr w:type="spellEnd"/>
+      <w:r>
+        <w:rPr>
+          <w:rFonts w:cstheme="minorHAnsi"/>
+          <w:sz w:val="28"/>
+          <w:szCs w:val="28"/>
+        </w:rPr>
+        <w:t xml:space="preserve"> cool</w:t>
+      </w:r>
+    </w:p>
+    <w:p>
+      <w:pPr>
+        <w:pStyle w:val="ListParagraph"/>
+        <w:ind w:left="1440"/>
+        <w:rPr>
+          <w:rFonts w:cstheme="minorHAnsi"/>
+          <w:sz w:val="28"/>
+          <w:szCs w:val="28"/>
+        </w:rPr>
+      </w:pPr>
+    </w:p>
+    <w:p>
+      <w:pPr>
+        <w:pStyle w:val="ListParagraph"/>
+        <w:numPr>
           <w:ilvl w:val="1"/>
           <w:numId w:val="1"/>
         </w:numPr>
@@ -664,8 +1419,162 @@
           <w:sz w:val="28"/>
           <w:szCs w:val="28"/>
         </w:rPr>
+        <w:t>Chassis</w:t>
+      </w:r>
+    </w:p>
+    <w:p>
+      <w:pPr>
+        <w:pStyle w:val="ListParagraph"/>
+        <w:numPr>
+          <w:ilvl w:val="2"/>
+          <w:numId w:val="1"/>
+        </w:numPr>
+        <w:rPr>
+          <w:rFonts w:cstheme="minorHAnsi"/>
+          <w:sz w:val="28"/>
+          <w:szCs w:val="28"/>
+        </w:rPr>
+      </w:pPr>
+      <w:r>
+        <w:rPr>
+          <w:rFonts w:cstheme="minorHAnsi"/>
+          <w:sz w:val="28"/>
+          <w:szCs w:val="28"/>
+        </w:rPr>
+        <w:lastRenderedPageBreak/>
+        <w:t>Image:</w:t>
+      </w:r>
+      <w:r>
+        <w:t xml:space="preserve"> </w:t>
+      </w:r>
+      <w:r>
+        <w:rPr>
+          <w:noProof/>
+        </w:rPr>
+        <w:drawing>
+          <wp:inline distT="0" distB="0" distL="0" distR="0" wp14:anchorId="57F89D30" wp14:editId="29329AB0">
+            <wp:extent cx="5731510" cy="5731510"/>
+            <wp:effectExtent l="0" t="0" r="2540" b="2540"/>
+            <wp:docPr id="1544624611" name="Picture 7" descr="Computer Case Fan Pwm 4 Pin 120mm Silent 12cm Fan Cpu Ing Rgb Quiet Pc Er Fan  Case Fans 12v Adj Fan Speed | Fruugo NZ"/>
+            <wp:cNvGraphicFramePr>
+              <a:graphicFrameLocks xmlns:a="http://schemas.openxmlformats.org/drawingml/2006/main" noChangeAspect="1"/>
+            </wp:cNvGraphicFramePr>
+            <a:graphic xmlns:a="http://schemas.openxmlformats.org/drawingml/2006/main">
+              <a:graphicData uri="http://schemas.openxmlformats.org/drawingml/2006/picture">
+                <pic:pic xmlns:pic="http://schemas.openxmlformats.org/drawingml/2006/picture">
+                  <pic:nvPicPr>
+                    <pic:cNvPr id="0" name="Picture 13" descr="Computer Case Fan Pwm 4 Pin 120mm Silent 12cm Fan Cpu Ing Rgb Quiet Pc Er Fan  Case Fans 12v Adj Fan Speed | Fruugo NZ"/>
+                    <pic:cNvPicPr>
+                      <a:picLocks noChangeAspect="1" noChangeArrowheads="1"/>
+                    </pic:cNvPicPr>
+                  </pic:nvPicPr>
+                  <pic:blipFill>
+                    <a:blip r:embed="rId13">
+                      <a:extLst>
+                        <a:ext uri="{28A0092B-C50C-407E-A947-70E740481C1C}">
+                          <a14:useLocalDpi xmlns:a14="http://schemas.microsoft.com/office/drawing/2010/main" val="0"/>
+                        </a:ext>
+                      </a:extLst>
+                    </a:blip>
+                    <a:srcRect/>
+                    <a:stretch>
+                      <a:fillRect/>
+                    </a:stretch>
+                  </pic:blipFill>
+                  <pic:spPr bwMode="auto">
+                    <a:xfrm>
+                      <a:off x="0" y="0"/>
+                      <a:ext cx="5731510" cy="5731510"/>
+                    </a:xfrm>
+                    <a:prstGeom prst="rect">
+                      <a:avLst/>
+                    </a:prstGeom>
+                    <a:noFill/>
+                    <a:ln>
+                      <a:noFill/>
+                    </a:ln>
+                  </pic:spPr>
+                </pic:pic>
+              </a:graphicData>
+            </a:graphic>
+          </wp:inline>
+        </w:drawing>
+      </w:r>
+    </w:p>
+    <w:p>
+      <w:pPr>
+        <w:pStyle w:val="ListParagraph"/>
+        <w:numPr>
+          <w:ilvl w:val="2"/>
+          <w:numId w:val="1"/>
+        </w:numPr>
+        <w:rPr>
+          <w:rFonts w:cstheme="minorHAnsi"/>
+          <w:sz w:val="28"/>
+          <w:szCs w:val="28"/>
+        </w:rPr>
+      </w:pPr>
+      <w:r>
+        <w:rPr>
+          <w:rFonts w:cstheme="minorHAnsi"/>
+          <w:sz w:val="28"/>
+          <w:szCs w:val="28"/>
+        </w:rPr>
+        <w:t>Description:</w:t>
+      </w:r>
+    </w:p>
+    <w:p>
+      <w:pPr>
+        <w:pStyle w:val="ListParagraph"/>
+        <w:numPr>
+          <w:ilvl w:val="2"/>
+          <w:numId w:val="1"/>
+        </w:numPr>
+        <w:rPr>
+          <w:rFonts w:cstheme="minorHAnsi"/>
+          <w:sz w:val="28"/>
+          <w:szCs w:val="28"/>
+        </w:rPr>
+      </w:pPr>
+      <w:proofErr w:type="spellStart"/>
+      <w:proofErr w:type="gramStart"/>
+      <w:r>
+        <w:rPr>
+          <w:rFonts w:cstheme="minorHAnsi"/>
+          <w:sz w:val="28"/>
+          <w:szCs w:val="28"/>
+        </w:rPr>
         <w:t>Function:</w:t>
       </w:r>
+      <w:r>
+        <w:rPr>
+          <w:rFonts w:cstheme="minorHAnsi"/>
+          <w:sz w:val="28"/>
+          <w:szCs w:val="28"/>
+        </w:rPr>
+        <w:t>cools</w:t>
+      </w:r>
+      <w:proofErr w:type="spellEnd"/>
+      <w:proofErr w:type="gramEnd"/>
+      <w:r>
+        <w:rPr>
+          <w:rFonts w:cstheme="minorHAnsi"/>
+          <w:sz w:val="28"/>
+          <w:szCs w:val="28"/>
+        </w:rPr>
+        <w:t xml:space="preserve"> down the pc</w:t>
+      </w:r>
+    </w:p>
+    <w:p>
+      <w:pPr>
+        <w:pStyle w:val="ListParagraph"/>
+        <w:ind w:left="1440"/>
+        <w:rPr>
+          <w:rFonts w:cstheme="minorHAnsi"/>
+          <w:sz w:val="28"/>
+          <w:szCs w:val="28"/>
+        </w:rPr>
+      </w:pPr>
     </w:p>
     <w:p>
       <w:pPr>
@@ -686,7 +1595,7 @@
           <w:sz w:val="28"/>
           <w:szCs w:val="28"/>
         </w:rPr>
-        <w:t>Storage Device</w:t>
+        <w:t>PSU (Power Supply Unit)</w:t>
       </w:r>
     </w:p>
     <w:p>
@@ -708,7 +1617,128 @@
           <w:sz w:val="28"/>
           <w:szCs w:val="28"/>
         </w:rPr>
-        <w:t>SSD vs HDD</w:t>
+        <w:lastRenderedPageBreak/>
+        <w:t>Image:</w:t>
+      </w:r>
+      <w:r>
+        <w:t xml:space="preserve"> </w:t>
+      </w:r>
+      <w:r>
+        <w:rPr>
+          <w:noProof/>
+        </w:rPr>
+        <w:drawing>
+          <wp:inline distT="0" distB="0" distL="0" distR="0" wp14:anchorId="67FD1670" wp14:editId="5764A23E">
+            <wp:extent cx="2667000" cy="2667000"/>
+            <wp:effectExtent l="0" t="0" r="0" b="0"/>
+            <wp:docPr id="1492516216" name="Picture 8" descr="Find the best price on Corsair CS750M 750W | Compare deals on PriceSpy NZ"/>
+            <wp:cNvGraphicFramePr>
+              <a:graphicFrameLocks xmlns:a="http://schemas.openxmlformats.org/drawingml/2006/main" noChangeAspect="1"/>
+            </wp:cNvGraphicFramePr>
+            <a:graphic xmlns:a="http://schemas.openxmlformats.org/drawingml/2006/main">
+              <a:graphicData uri="http://schemas.openxmlformats.org/drawingml/2006/picture">
+                <pic:pic xmlns:pic="http://schemas.openxmlformats.org/drawingml/2006/picture">
+                  <pic:nvPicPr>
+                    <pic:cNvPr id="0" name="Picture 15" descr="Find the best price on Corsair CS750M 750W | Compare deals on PriceSpy NZ"/>
+                    <pic:cNvPicPr>
+                      <a:picLocks noChangeAspect="1" noChangeArrowheads="1"/>
+                    </pic:cNvPicPr>
+                  </pic:nvPicPr>
+                  <pic:blipFill>
+                    <a:blip r:embed="rId14">
+                      <a:extLst>
+                        <a:ext uri="{28A0092B-C50C-407E-A947-70E740481C1C}">
+                          <a14:useLocalDpi xmlns:a14="http://schemas.microsoft.com/office/drawing/2010/main" val="0"/>
+                        </a:ext>
+                      </a:extLst>
+                    </a:blip>
+                    <a:srcRect/>
+                    <a:stretch>
+                      <a:fillRect/>
+                    </a:stretch>
+                  </pic:blipFill>
+                  <pic:spPr bwMode="auto">
+                    <a:xfrm>
+                      <a:off x="0" y="0"/>
+                      <a:ext cx="2667000" cy="2667000"/>
+                    </a:xfrm>
+                    <a:prstGeom prst="rect">
+                      <a:avLst/>
+                    </a:prstGeom>
+                    <a:noFill/>
+                    <a:ln>
+                      <a:noFill/>
+                    </a:ln>
+                  </pic:spPr>
+                </pic:pic>
+              </a:graphicData>
+            </a:graphic>
+          </wp:inline>
+        </w:drawing>
+      </w:r>
+    </w:p>
+    <w:p>
+      <w:pPr>
+        <w:pStyle w:val="ListParagraph"/>
+        <w:numPr>
+          <w:ilvl w:val="1"/>
+          <w:numId w:val="1"/>
+        </w:numPr>
+        <w:rPr>
+          <w:rFonts w:cstheme="minorHAnsi"/>
+          <w:sz w:val="28"/>
+          <w:szCs w:val="28"/>
+        </w:rPr>
+      </w:pPr>
+      <w:r>
+        <w:rPr>
+          <w:rFonts w:cstheme="minorHAnsi"/>
+          <w:sz w:val="28"/>
+          <w:szCs w:val="28"/>
+        </w:rPr>
+        <w:t>Description:</w:t>
+      </w:r>
+    </w:p>
+    <w:p>
+      <w:pPr>
+        <w:pStyle w:val="ListParagraph"/>
+        <w:numPr>
+          <w:ilvl w:val="1"/>
+          <w:numId w:val="1"/>
+        </w:numPr>
+        <w:rPr>
+          <w:rFonts w:cstheme="minorHAnsi"/>
+          <w:sz w:val="28"/>
+          <w:szCs w:val="28"/>
+        </w:rPr>
+      </w:pPr>
+      <w:proofErr w:type="spellStart"/>
+      <w:proofErr w:type="gramStart"/>
+      <w:r>
+        <w:rPr>
+          <w:rFonts w:cstheme="minorHAnsi"/>
+          <w:sz w:val="28"/>
+          <w:szCs w:val="28"/>
+        </w:rPr>
+        <w:t>Function:</w:t>
+      </w:r>
+      <w:r>
+        <w:rPr>
+          <w:rFonts w:cstheme="minorHAnsi"/>
+          <w:sz w:val="28"/>
+          <w:szCs w:val="28"/>
+        </w:rPr>
+        <w:t>keeps</w:t>
+      </w:r>
+      <w:proofErr w:type="spellEnd"/>
+      <w:proofErr w:type="gramEnd"/>
+      <w:r>
+        <w:rPr>
+          <w:rFonts w:cstheme="minorHAnsi"/>
+          <w:sz w:val="28"/>
+          <w:szCs w:val="28"/>
+        </w:rPr>
+        <w:t xml:space="preserve"> all the parts powered</w:t>
       </w:r>
     </w:p>
     <w:p>
@@ -730,7 +1760,7 @@
           <w:sz w:val="28"/>
           <w:szCs w:val="28"/>
         </w:rPr>
-        <w:t>Cooling</w:t>
+        <w:t>Monitor</w:t>
       </w:r>
     </w:p>
     <w:p>
@@ -752,28 +1782,6 @@
           <w:sz w:val="28"/>
           <w:szCs w:val="28"/>
         </w:rPr>
-        <w:t>CPU</w:t>
-      </w:r>
-    </w:p>
-    <w:p>
-      <w:pPr>
-        <w:pStyle w:val="ListParagraph"/>
-        <w:numPr>
-          <w:ilvl w:val="2"/>
-          <w:numId w:val="1"/>
-        </w:numPr>
-        <w:rPr>
-          <w:rFonts w:cstheme="minorHAnsi"/>
-          <w:sz w:val="28"/>
-          <w:szCs w:val="28"/>
-        </w:rPr>
-      </w:pPr>
-      <w:r>
-        <w:rPr>
-          <w:rFonts w:cstheme="minorHAnsi"/>
-          <w:sz w:val="28"/>
-          <w:szCs w:val="28"/>
-        </w:rPr>
         <w:t>Image:</w:t>
       </w:r>
     </w:p>
@@ -781,7 +1789,7 @@
       <w:pPr>
         <w:pStyle w:val="ListParagraph"/>
         <w:numPr>
-          <w:ilvl w:val="2"/>
+          <w:ilvl w:val="1"/>
           <w:numId w:val="1"/>
         </w:numPr>
         <w:rPr>
@@ -803,7 +1811,7 @@
       <w:pPr>
         <w:pStyle w:val="ListParagraph"/>
         <w:numPr>
-          <w:ilvl w:val="2"/>
+          <w:ilvl w:val="1"/>
           <w:numId w:val="1"/>
         </w:numPr>
         <w:rPr>
@@ -824,13 +1832,24 @@
     <w:p>
       <w:pPr>
         <w:pStyle w:val="ListParagraph"/>
-        <w:ind w:left="1440"/>
-        <w:rPr>
-          <w:rFonts w:cstheme="minorHAnsi"/>
-          <w:sz w:val="28"/>
-          <w:szCs w:val="28"/>
-        </w:rPr>
-      </w:pPr>
+        <w:numPr>
+          <w:ilvl w:val="0"/>
+          <w:numId w:val="1"/>
+        </w:numPr>
+        <w:rPr>
+          <w:rFonts w:cstheme="minorHAnsi"/>
+          <w:sz w:val="28"/>
+          <w:szCs w:val="28"/>
+        </w:rPr>
+      </w:pPr>
+      <w:r>
+        <w:rPr>
+          <w:rFonts w:cstheme="minorHAnsi"/>
+          <w:sz w:val="28"/>
+          <w:szCs w:val="28"/>
+        </w:rPr>
+        <w:t>Mouse</w:t>
+      </w:r>
     </w:p>
     <w:p>
       <w:pPr>
@@ -851,28 +1870,6 @@
           <w:sz w:val="28"/>
           <w:szCs w:val="28"/>
         </w:rPr>
-        <w:t>Chassis</w:t>
-      </w:r>
-    </w:p>
-    <w:p>
-      <w:pPr>
-        <w:pStyle w:val="ListParagraph"/>
-        <w:numPr>
-          <w:ilvl w:val="2"/>
-          <w:numId w:val="1"/>
-        </w:numPr>
-        <w:rPr>
-          <w:rFonts w:cstheme="minorHAnsi"/>
-          <w:sz w:val="28"/>
-          <w:szCs w:val="28"/>
-        </w:rPr>
-      </w:pPr>
-      <w:r>
-        <w:rPr>
-          <w:rFonts w:cstheme="minorHAnsi"/>
-          <w:sz w:val="28"/>
-          <w:szCs w:val="28"/>
-        </w:rPr>
         <w:t>Image:</w:t>
       </w:r>
     </w:p>
@@ -880,7 +1877,7 @@
       <w:pPr>
         <w:pStyle w:val="ListParagraph"/>
         <w:numPr>
-          <w:ilvl w:val="2"/>
+          <w:ilvl w:val="1"/>
           <w:numId w:val="1"/>
         </w:numPr>
         <w:rPr>
@@ -902,7 +1899,7 @@
       <w:pPr>
         <w:pStyle w:val="ListParagraph"/>
         <w:numPr>
-          <w:ilvl w:val="2"/>
+          <w:ilvl w:val="1"/>
           <w:numId w:val="1"/>
         </w:numPr>
         <w:rPr>
@@ -923,17 +1920,6 @@
     <w:p>
       <w:pPr>
         <w:pStyle w:val="ListParagraph"/>
-        <w:ind w:left="1440"/>
-        <w:rPr>
-          <w:rFonts w:cstheme="minorHAnsi"/>
-          <w:sz w:val="28"/>
-          <w:szCs w:val="28"/>
-        </w:rPr>
-      </w:pPr>
-    </w:p>
-    <w:p>
-      <w:pPr>
-        <w:pStyle w:val="ListParagraph"/>
         <w:numPr>
           <w:ilvl w:val="0"/>
           <w:numId w:val="1"/>
@@ -950,7 +1936,7 @@
           <w:sz w:val="28"/>
           <w:szCs w:val="28"/>
         </w:rPr>
-        <w:t>PSU (Power Supply Unit)</w:t>
+        <w:t>Keyboard</w:t>
       </w:r>
     </w:p>
     <w:p>
@@ -1019,272 +2005,8 @@
         <w:t>Function:</w:t>
       </w:r>
     </w:p>
-    <w:p>
-      <w:pPr>
-        <w:pStyle w:val="ListParagraph"/>
-        <w:numPr>
-          <w:ilvl w:val="0"/>
-          <w:numId w:val="1"/>
-        </w:numPr>
-        <w:rPr>
-          <w:rFonts w:cstheme="minorHAnsi"/>
-          <w:sz w:val="28"/>
-          <w:szCs w:val="28"/>
-        </w:rPr>
-      </w:pPr>
-      <w:r>
-        <w:rPr>
-          <w:rFonts w:cstheme="minorHAnsi"/>
-          <w:sz w:val="28"/>
-          <w:szCs w:val="28"/>
-        </w:rPr>
-        <w:t>Monitor</w:t>
-      </w:r>
-    </w:p>
-    <w:p>
-      <w:pPr>
-        <w:pStyle w:val="ListParagraph"/>
-        <w:numPr>
-          <w:ilvl w:val="1"/>
-          <w:numId w:val="1"/>
-        </w:numPr>
-        <w:rPr>
-          <w:rFonts w:cstheme="minorHAnsi"/>
-          <w:sz w:val="28"/>
-          <w:szCs w:val="28"/>
-        </w:rPr>
-      </w:pPr>
-      <w:r>
-        <w:rPr>
-          <w:rFonts w:cstheme="minorHAnsi"/>
-          <w:sz w:val="28"/>
-          <w:szCs w:val="28"/>
-        </w:rPr>
-        <w:t>Image:</w:t>
-      </w:r>
-    </w:p>
-    <w:p>
-      <w:pPr>
-        <w:pStyle w:val="ListParagraph"/>
-        <w:numPr>
-          <w:ilvl w:val="1"/>
-          <w:numId w:val="1"/>
-        </w:numPr>
-        <w:rPr>
-          <w:rFonts w:cstheme="minorHAnsi"/>
-          <w:sz w:val="28"/>
-          <w:szCs w:val="28"/>
-        </w:rPr>
-      </w:pPr>
-      <w:r>
-        <w:rPr>
-          <w:rFonts w:cstheme="minorHAnsi"/>
-          <w:sz w:val="28"/>
-          <w:szCs w:val="28"/>
-        </w:rPr>
-        <w:t>Description:</w:t>
-      </w:r>
-    </w:p>
-    <w:p>
-      <w:pPr>
-        <w:pStyle w:val="ListParagraph"/>
-        <w:numPr>
-          <w:ilvl w:val="1"/>
-          <w:numId w:val="1"/>
-        </w:numPr>
-        <w:rPr>
-          <w:rFonts w:cstheme="minorHAnsi"/>
-          <w:sz w:val="28"/>
-          <w:szCs w:val="28"/>
-        </w:rPr>
-      </w:pPr>
-      <w:r>
-        <w:rPr>
-          <w:rFonts w:cstheme="minorHAnsi"/>
-          <w:sz w:val="28"/>
-          <w:szCs w:val="28"/>
-        </w:rPr>
-        <w:t>Function:</w:t>
-      </w:r>
-    </w:p>
-    <w:p>
-      <w:pPr>
-        <w:pStyle w:val="ListParagraph"/>
-        <w:numPr>
-          <w:ilvl w:val="0"/>
-          <w:numId w:val="1"/>
-        </w:numPr>
-        <w:rPr>
-          <w:rFonts w:cstheme="minorHAnsi"/>
-          <w:sz w:val="28"/>
-          <w:szCs w:val="28"/>
-        </w:rPr>
-      </w:pPr>
-      <w:r>
-        <w:rPr>
-          <w:rFonts w:cstheme="minorHAnsi"/>
-          <w:sz w:val="28"/>
-          <w:szCs w:val="28"/>
-        </w:rPr>
-        <w:t>Mouse</w:t>
-      </w:r>
-    </w:p>
-    <w:p>
-      <w:pPr>
-        <w:pStyle w:val="ListParagraph"/>
-        <w:numPr>
-          <w:ilvl w:val="1"/>
-          <w:numId w:val="1"/>
-        </w:numPr>
-        <w:rPr>
-          <w:rFonts w:cstheme="minorHAnsi"/>
-          <w:sz w:val="28"/>
-          <w:szCs w:val="28"/>
-        </w:rPr>
-      </w:pPr>
-      <w:r>
-        <w:rPr>
-          <w:rFonts w:cstheme="minorHAnsi"/>
-          <w:sz w:val="28"/>
-          <w:szCs w:val="28"/>
-        </w:rPr>
-        <w:t>Image:</w:t>
-      </w:r>
-    </w:p>
-    <w:p>
-      <w:pPr>
-        <w:pStyle w:val="ListParagraph"/>
-        <w:numPr>
-          <w:ilvl w:val="1"/>
-          <w:numId w:val="1"/>
-        </w:numPr>
-        <w:rPr>
-          <w:rFonts w:cstheme="minorHAnsi"/>
-          <w:sz w:val="28"/>
-          <w:szCs w:val="28"/>
-        </w:rPr>
-      </w:pPr>
-      <w:r>
-        <w:rPr>
-          <w:rFonts w:cstheme="minorHAnsi"/>
-          <w:sz w:val="28"/>
-          <w:szCs w:val="28"/>
-        </w:rPr>
-        <w:t>Description:</w:t>
-      </w:r>
-    </w:p>
-    <w:p>
-      <w:pPr>
-        <w:pStyle w:val="ListParagraph"/>
-        <w:numPr>
-          <w:ilvl w:val="1"/>
-          <w:numId w:val="1"/>
-        </w:numPr>
-        <w:rPr>
-          <w:rFonts w:cstheme="minorHAnsi"/>
-          <w:sz w:val="28"/>
-          <w:szCs w:val="28"/>
-        </w:rPr>
-      </w:pPr>
-      <w:r>
-        <w:rPr>
-          <w:rFonts w:cstheme="minorHAnsi"/>
-          <w:sz w:val="28"/>
-          <w:szCs w:val="28"/>
-        </w:rPr>
-        <w:t>Function:</w:t>
-      </w:r>
-    </w:p>
-    <w:p>
-      <w:pPr>
-        <w:pStyle w:val="ListParagraph"/>
-        <w:numPr>
-          <w:ilvl w:val="0"/>
-          <w:numId w:val="1"/>
-        </w:numPr>
-        <w:rPr>
-          <w:rFonts w:cstheme="minorHAnsi"/>
-          <w:sz w:val="28"/>
-          <w:szCs w:val="28"/>
-        </w:rPr>
-      </w:pPr>
-      <w:r>
-        <w:rPr>
-          <w:rFonts w:cstheme="minorHAnsi"/>
-          <w:sz w:val="28"/>
-          <w:szCs w:val="28"/>
-        </w:rPr>
-        <w:t>Keyboard</w:t>
-      </w:r>
-    </w:p>
-    <w:p>
-      <w:pPr>
-        <w:pStyle w:val="ListParagraph"/>
-        <w:numPr>
-          <w:ilvl w:val="1"/>
-          <w:numId w:val="1"/>
-        </w:numPr>
-        <w:rPr>
-          <w:rFonts w:cstheme="minorHAnsi"/>
-          <w:sz w:val="28"/>
-          <w:szCs w:val="28"/>
-        </w:rPr>
-      </w:pPr>
-      <w:r>
-        <w:rPr>
-          <w:rFonts w:cstheme="minorHAnsi"/>
-          <w:sz w:val="28"/>
-          <w:szCs w:val="28"/>
-        </w:rPr>
-        <w:t>Image:</w:t>
-      </w:r>
-    </w:p>
-    <w:p>
-      <w:pPr>
-        <w:pStyle w:val="ListParagraph"/>
-        <w:numPr>
-          <w:ilvl w:val="1"/>
-          <w:numId w:val="1"/>
-        </w:numPr>
-        <w:rPr>
-          <w:rFonts w:cstheme="minorHAnsi"/>
-          <w:sz w:val="28"/>
-          <w:szCs w:val="28"/>
-        </w:rPr>
-      </w:pPr>
-      <w:r>
-        <w:rPr>
-          <w:rFonts w:cstheme="minorHAnsi"/>
-          <w:sz w:val="28"/>
-          <w:szCs w:val="28"/>
-        </w:rPr>
-        <w:t>Description:</w:t>
-      </w:r>
-    </w:p>
-    <w:p>
-      <w:pPr>
-        <w:pStyle w:val="ListParagraph"/>
-        <w:numPr>
-          <w:ilvl w:val="1"/>
-          <w:numId w:val="1"/>
-        </w:numPr>
-        <w:rPr>
-          <w:rFonts w:cstheme="minorHAnsi"/>
-          <w:sz w:val="28"/>
-          <w:szCs w:val="28"/>
-        </w:rPr>
-      </w:pPr>
-      <w:r>
-        <w:rPr>
-          <w:rFonts w:cstheme="minorHAnsi"/>
-          <w:sz w:val="28"/>
-          <w:szCs w:val="28"/>
-        </w:rPr>
-        <w:t>Function:</w:t>
-      </w:r>
-    </w:p>
     <w:sectPr>
-      <w:headerReference w:type="default" r:id="rId7"/>
+      <w:headerReference w:type="default" r:id="rId15"/>
       <w:pgSz w:w="11906" w:h="16838"/>
       <w:pgMar w:top="1440" w:right="1440" w:bottom="1440" w:left="1440" w:header="708" w:footer="708" w:gutter="0"/>
       <w:cols w:space="708"/>

</xml_diff>